<commit_message>
Tweaks trying to get FMOD integration to play sounds
</commit_message>
<xml_diff>
--- a/Documentation/Milestone 2.docx
+++ b/Documentation/Milestone 2.docx
@@ -80,6 +80,9 @@
       <w:r>
         <w:t>FMOD project created</w:t>
       </w:r>
+      <w:r>
+        <w:t xml:space="preserve"> through Unity directory</w:t>
+      </w:r>
     </w:p>
     <w:p>
       <w:pPr>
@@ -114,10 +117,15 @@
         </w:numPr>
       </w:pPr>
       <w:r>
-        <w:t>FMOD files incorporated and triggerable from Unity</w:t>
-      </w:r>
-    </w:p>
-    <w:p/>
+        <w:t xml:space="preserve">FMOD files incorporated </w:t>
+      </w:r>
+      <w:r>
+        <w:t>to</w:t>
+      </w:r>
+      <w:r>
+        <w:t xml:space="preserve"> Unity</w:t>
+      </w:r>
+    </w:p>
     <w:p>
       <w:pPr>
         <w:pStyle w:val="Heading1"/>
@@ -304,21 +312,6 @@
     </w:p>
     <w:p>
       <w:pPr>
-        <w:rPr>
-          <w:b/>
-          <w:bCs/>
-        </w:rPr>
-      </w:pPr>
-      <w:r>
-        <w:rPr>
-          <w:b/>
-          <w:bCs/>
-        </w:rPr>
-        <w:t>FMOD</w:t>
-      </w:r>
-    </w:p>
-    <w:p>
-      <w:pPr>
         <w:pStyle w:val="ListParagraph"/>
         <w:numPr>
           <w:ilvl w:val="0"/>
@@ -330,17 +323,20 @@
         </w:rPr>
       </w:pPr>
       <w:r>
-        <w:t>Core events set up</w:t>
-      </w:r>
-      <w:r>
-        <w:t xml:space="preserve"> and assigned to banks</w:t>
-      </w:r>
-    </w:p>
-    <w:p>
-      <w:pPr>
-        <w:pStyle w:val="ListParagraph"/>
-        <w:numPr>
-          <w:ilvl w:val="0"/>
+        <w:t>No sound sources work in Unity yet</w:t>
+      </w:r>
+      <w:r>
+        <w:t xml:space="preserve"> through FMOD</w:t>
+      </w:r>
+      <w:r>
+        <w:t xml:space="preserve">. </w:t>
+      </w:r>
+    </w:p>
+    <w:p>
+      <w:pPr>
+        <w:pStyle w:val="ListParagraph"/>
+        <w:numPr>
+          <w:ilvl w:val="1"/>
           <w:numId w:val="3"/>
         </w:numPr>
         <w:rPr>
@@ -349,29 +345,14 @@
         </w:rPr>
       </w:pPr>
       <w:r>
-        <w:t>Sample/base sounds added into project</w:t>
-      </w:r>
-    </w:p>
-    <w:p>
-      <w:pPr>
-        <w:rPr>
-          <w:b/>
-          <w:bCs/>
-        </w:rPr>
-      </w:pPr>
-      <w:r>
-        <w:rPr>
-          <w:b/>
-          <w:bCs/>
-        </w:rPr>
-        <w:t>Assets</w:t>
-      </w:r>
-    </w:p>
-    <w:p>
-      <w:pPr>
-        <w:pStyle w:val="ListParagraph"/>
-        <w:numPr>
-          <w:ilvl w:val="0"/>
+        <w:t>There is a bug of sorts that I have not figured out yet.</w:t>
+      </w:r>
+    </w:p>
+    <w:p>
+      <w:pPr>
+        <w:pStyle w:val="ListParagraph"/>
+        <w:numPr>
+          <w:ilvl w:val="1"/>
           <w:numId w:val="3"/>
         </w:numPr>
         <w:rPr>
@@ -380,14 +361,14 @@
         </w:rPr>
       </w:pPr>
       <w:r>
-        <w:t>Huge asset list overhaul</w:t>
-      </w:r>
-    </w:p>
-    <w:p>
-      <w:pPr>
-        <w:pStyle w:val="ListParagraph"/>
-        <w:numPr>
-          <w:ilvl w:val="0"/>
+        <w:t>Tried setup for Unity based buttons as we did in a previous assignment, but they do not trigger any sounds.</w:t>
+      </w:r>
+    </w:p>
+    <w:p>
+      <w:pPr>
+        <w:pStyle w:val="ListParagraph"/>
+        <w:numPr>
+          <w:ilvl w:val="1"/>
           <w:numId w:val="3"/>
         </w:numPr>
         <w:rPr>
@@ -396,42 +377,142 @@
         </w:rPr>
       </w:pPr>
       <w:r>
-        <w:t>State and Notes columns added</w:t>
-      </w:r>
-    </w:p>
-    <w:p>
-      <w:pPr>
-        <w:pStyle w:val="ListParagraph"/>
-        <w:numPr>
-          <w:ilvl w:val="0"/>
-          <w:numId w:val="3"/>
-        </w:numPr>
-        <w:rPr>
-          <w:b/>
-          <w:bCs/>
-        </w:rPr>
-      </w:pPr>
-      <w:r>
-        <w:t>Descriptions filled out for all sounds that aren’t a later priority</w:t>
-      </w:r>
-    </w:p>
-    <w:p>
-      <w:pPr>
-        <w:pStyle w:val="ListParagraph"/>
-        <w:numPr>
-          <w:ilvl w:val="0"/>
-          <w:numId w:val="3"/>
-        </w:numPr>
-        <w:rPr>
-          <w:b/>
-          <w:bCs/>
-        </w:rPr>
-      </w:pPr>
-      <w:r>
-        <w:t>State field filled out for all sounds (most if not all are mainly in reaper production)</w:t>
+        <w:t>I am able to test the sound through Unity however so FMOD is correctly set up.</w:t>
       </w:r>
       <w:bookmarkStart w:id="0" w:name="_GoBack"/>
       <w:bookmarkEnd w:id="0"/>
+    </w:p>
+    <w:p>
+      <w:pPr>
+        <w:rPr>
+          <w:b/>
+          <w:bCs/>
+        </w:rPr>
+      </w:pPr>
+      <w:r>
+        <w:rPr>
+          <w:b/>
+          <w:bCs/>
+        </w:rPr>
+        <w:t>FMOD</w:t>
+      </w:r>
+    </w:p>
+    <w:p>
+      <w:pPr>
+        <w:pStyle w:val="ListParagraph"/>
+        <w:numPr>
+          <w:ilvl w:val="0"/>
+          <w:numId w:val="3"/>
+        </w:numPr>
+        <w:rPr>
+          <w:b/>
+          <w:bCs/>
+        </w:rPr>
+      </w:pPr>
+      <w:r>
+        <w:t>Testing events</w:t>
+      </w:r>
+      <w:r>
+        <w:t xml:space="preserve"> set up</w:t>
+      </w:r>
+      <w:r>
+        <w:t xml:space="preserve"> and assigned to banks</w:t>
+      </w:r>
+    </w:p>
+    <w:p>
+      <w:pPr>
+        <w:pStyle w:val="ListParagraph"/>
+        <w:numPr>
+          <w:ilvl w:val="0"/>
+          <w:numId w:val="3"/>
+        </w:numPr>
+        <w:rPr>
+          <w:b/>
+          <w:bCs/>
+        </w:rPr>
+      </w:pPr>
+      <w:r>
+        <w:t>Sample/base sounds added into project</w:t>
+      </w:r>
+    </w:p>
+    <w:p>
+      <w:pPr>
+        <w:rPr>
+          <w:b/>
+          <w:bCs/>
+        </w:rPr>
+      </w:pPr>
+      <w:r>
+        <w:rPr>
+          <w:b/>
+          <w:bCs/>
+        </w:rPr>
+        <w:t>Assets</w:t>
+      </w:r>
+    </w:p>
+    <w:p>
+      <w:pPr>
+        <w:pStyle w:val="ListParagraph"/>
+        <w:numPr>
+          <w:ilvl w:val="0"/>
+          <w:numId w:val="3"/>
+        </w:numPr>
+        <w:rPr>
+          <w:b/>
+          <w:bCs/>
+        </w:rPr>
+      </w:pPr>
+      <w:r>
+        <w:t>Huge asset list overhaul</w:t>
+      </w:r>
+    </w:p>
+    <w:p>
+      <w:pPr>
+        <w:pStyle w:val="ListParagraph"/>
+        <w:numPr>
+          <w:ilvl w:val="0"/>
+          <w:numId w:val="3"/>
+        </w:numPr>
+        <w:rPr>
+          <w:b/>
+          <w:bCs/>
+        </w:rPr>
+      </w:pPr>
+      <w:r>
+        <w:t>State and Notes columns added</w:t>
+      </w:r>
+    </w:p>
+    <w:p>
+      <w:pPr>
+        <w:pStyle w:val="ListParagraph"/>
+        <w:numPr>
+          <w:ilvl w:val="0"/>
+          <w:numId w:val="3"/>
+        </w:numPr>
+        <w:rPr>
+          <w:b/>
+          <w:bCs/>
+        </w:rPr>
+      </w:pPr>
+      <w:r>
+        <w:t>Descriptions filled out for all sounds that aren’t a later priority</w:t>
+      </w:r>
+    </w:p>
+    <w:p>
+      <w:pPr>
+        <w:pStyle w:val="ListParagraph"/>
+        <w:numPr>
+          <w:ilvl w:val="0"/>
+          <w:numId w:val="3"/>
+        </w:numPr>
+        <w:rPr>
+          <w:b/>
+          <w:bCs/>
+        </w:rPr>
+      </w:pPr>
+      <w:r>
+        <w:t>State field filled out for all sounds (most if not all are mainly in reaper production)</w:t>
+      </w:r>
     </w:p>
     <w:sectPr>
       <w:pgSz w:w="12240" w:h="15840"/>
@@ -796,7 +877,7 @@
         <w:rFonts w:ascii="Calibri" w:eastAsiaTheme="minorHAnsi" w:hAnsi="Calibri" w:cs="Calibri" w:hint="default"/>
       </w:rPr>
     </w:lvl>
-    <w:lvl w:ilvl="1" w:tplc="04090003" w:tentative="1">
+    <w:lvl w:ilvl="1" w:tplc="04090003">
       <w:start w:val="1"/>
       <w:numFmt w:val="bullet"/>
       <w:lvlText w:val="o"/>
@@ -1031,6 +1112,7 @@
     <w:lsdException w:name="HTML Sample" w:semiHidden="1" w:unhideWhenUsed="1"/>
     <w:lsdException w:name="HTML Typewriter" w:semiHidden="1" w:unhideWhenUsed="1"/>
     <w:lsdException w:name="HTML Variable" w:semiHidden="1" w:unhideWhenUsed="1"/>
+    <w:lsdException w:name="Normal Table" w:semiHidden="1" w:unhideWhenUsed="1"/>
     <w:lsdException w:name="annotation subject" w:semiHidden="1" w:unhideWhenUsed="1"/>
     <w:lsdException w:name="No List" w:semiHidden="1" w:unhideWhenUsed="1"/>
     <w:lsdException w:name="Outline List 1" w:semiHidden="1" w:unhideWhenUsed="1"/>
@@ -1076,9 +1158,11 @@
     <w:lsdException w:name="Table Subtle 1" w:semiHidden="1" w:unhideWhenUsed="1"/>
     <w:lsdException w:name="Table Subtle 2" w:semiHidden="1" w:unhideWhenUsed="1"/>
     <w:lsdException w:name="Table Web 1" w:semiHidden="1" w:unhideWhenUsed="1"/>
+    <w:lsdException w:name="Table Web 2" w:semiHidden="1" w:unhideWhenUsed="1"/>
     <w:lsdException w:name="Table Web 3" w:semiHidden="1" w:unhideWhenUsed="1"/>
     <w:lsdException w:name="Balloon Text" w:semiHidden="1" w:unhideWhenUsed="1"/>
     <w:lsdException w:name="Table Grid" w:uiPriority="39"/>
+    <w:lsdException w:name="Table Theme" w:semiHidden="1" w:unhideWhenUsed="1"/>
     <w:lsdException w:name="Placeholder Text" w:semiHidden="1"/>
     <w:lsdException w:name="No Spacing" w:uiPriority="1" w:qFormat="1"/>
     <w:lsdException w:name="Light Shading" w:uiPriority="60"/>

</xml_diff>